<commit_message>
delete prettierrc.js, eslintr.js files
</commit_message>
<xml_diff>
--- a/install_react_native_environment.docx
+++ b/install_react_native_environment.docx
@@ -174,13 +174,8 @@
         </w:r>
       </w:hyperlink>
       <w:r>
-        <w:t xml:space="preserve">, download </w:t>
-      </w:r>
-      <w:proofErr w:type="gramStart"/>
-      <w:r>
-        <w:t>LTS</w:t>
-      </w:r>
-      <w:proofErr w:type="gramEnd"/>
+        <w:t>, download LTS</w:t>
+      </w:r>
     </w:p>
     <w:p>
       <w:pPr>
@@ -197,16 +192,8 @@
         <w:rPr>
           <w:lang w:val="en-US"/>
         </w:rPr>
-        <w:t xml:space="preserve">Install Node.js in default </w:t>
-      </w:r>
-      <w:proofErr w:type="gramStart"/>
-      <w:r>
-        <w:rPr>
-          <w:lang w:val="en-US"/>
-        </w:rPr>
-        <w:t>settings</w:t>
-      </w:r>
-      <w:proofErr w:type="gramEnd"/>
+        <w:t>Install Node.js in default settings</w:t>
+      </w:r>
     </w:p>
     <w:p>
       <w:pPr>
@@ -284,16 +271,8 @@
         <w:rPr>
           <w:lang w:val="en-US"/>
         </w:rPr>
-        <w:t xml:space="preserve">Choose Standard as type of </w:t>
-      </w:r>
-      <w:proofErr w:type="gramStart"/>
-      <w:r>
-        <w:rPr>
-          <w:lang w:val="en-US"/>
-        </w:rPr>
-        <w:t>setup</w:t>
-      </w:r>
-      <w:proofErr w:type="gramEnd"/>
+        <w:t>Choose Standard as type of setup</w:t>
+      </w:r>
     </w:p>
     <w:p>
       <w:pPr>
@@ -416,6 +395,7 @@
       </w:pPr>
       <w:r>
         <w:rPr>
+          <w:noProof/>
           <w:lang w:val="en-US"/>
         </w:rPr>
         <w:drawing>
@@ -600,6 +580,7 @@
       </w:pPr>
       <w:r>
         <w:rPr>
+          <w:noProof/>
           <w:lang w:val="en-US"/>
         </w:rPr>
         <w:drawing>
@@ -648,6 +629,7 @@
       </w:pPr>
       <w:r>
         <w:rPr>
+          <w:noProof/>
           <w:lang w:val="en-US"/>
         </w:rPr>
         <w:drawing>
@@ -715,6 +697,7 @@
       </w:pPr>
       <w:r>
         <w:rPr>
+          <w:noProof/>
           <w:lang w:val="en-US"/>
         </w:rPr>
         <w:lastRenderedPageBreak/>
@@ -765,6 +748,7 @@
       </w:pPr>
       <w:r>
         <w:rPr>
+          <w:noProof/>
           <w:lang w:val="en-US"/>
         </w:rPr>
         <w:drawing>
@@ -854,6 +838,7 @@
       </w:r>
       <w:r>
         <w:rPr>
+          <w:noProof/>
           <w:lang w:val="en-US"/>
         </w:rPr>
         <w:drawing>
@@ -920,6 +905,7 @@
       </w:pPr>
       <w:r>
         <w:rPr>
+          <w:noProof/>
           <w:lang w:val="en-US"/>
         </w:rPr>
         <w:drawing>
@@ -1029,6 +1015,7 @@
       </w:pPr>
       <w:r>
         <w:rPr>
+          <w:noProof/>
           <w:lang w:val="en-US"/>
         </w:rPr>
         <w:lastRenderedPageBreak/>
@@ -1105,6 +1092,7 @@
       </w:pPr>
       <w:r>
         <w:rPr>
+          <w:noProof/>
           <w:lang w:val="en-US"/>
         </w:rPr>
         <w:drawing>
@@ -1170,57 +1158,7 @@
           <w:szCs w:val="30"/>
           <w:lang w:val="en-US"/>
         </w:rPr>
-        <w:t xml:space="preserve">Chapter </w:t>
-      </w:r>
-      <w:r>
-        <w:rPr>
-          <w:b/>
-          <w:bCs/>
-          <w:sz w:val="30"/>
-          <w:szCs w:val="30"/>
-          <w:lang w:val="en-US"/>
-        </w:rPr>
-        <w:t>2</w:t>
-      </w:r>
-      <w:r>
-        <w:rPr>
-          <w:b/>
-          <w:bCs/>
-          <w:sz w:val="30"/>
-          <w:szCs w:val="30"/>
-          <w:lang w:val="en-US"/>
-        </w:rPr>
-        <w:t xml:space="preserve"> </w:t>
-      </w:r>
-      <w:r>
-        <w:rPr>
-          <w:b/>
-          <w:bCs/>
-          <w:sz w:val="30"/>
-          <w:szCs w:val="30"/>
-          <w:lang w:val="en-US"/>
-        </w:rPr>
-        <w:t>–</w:t>
-      </w:r>
-      <w:r>
-        <w:rPr>
-          <w:b/>
-          <w:bCs/>
-          <w:sz w:val="30"/>
-          <w:szCs w:val="30"/>
-          <w:lang w:val="en-US"/>
-        </w:rPr>
-        <w:t xml:space="preserve"> </w:t>
-      </w:r>
-      <w:r>
-        <w:rPr>
-          <w:b/>
-          <w:bCs/>
-          <w:sz w:val="30"/>
-          <w:szCs w:val="30"/>
-          <w:lang w:val="en-US"/>
-        </w:rPr>
-        <w:t>Creating a New Application</w:t>
+        <w:t>Chapter 2 – Creating a New Application</w:t>
       </w:r>
     </w:p>
     <w:p>
@@ -1306,6 +1244,7 @@
       </w:pPr>
       <w:r>
         <w:rPr>
+          <w:noProof/>
           <w:lang w:val="en-US"/>
         </w:rPr>
         <w:drawing>
@@ -1559,13 +1498,7 @@
         <w:rPr>
           <w:lang w:val="en-US"/>
         </w:rPr>
-        <w:t xml:space="preserve">Open </w:t>
-      </w:r>
-      <w:r>
-        <w:rPr>
-          <w:lang w:val="en-US"/>
-        </w:rPr>
-        <w:t>Android Studio -&gt; “More Actions” -&gt; “Virtual Device Manager”</w:t>
+        <w:t>Open Android Studio -&gt; “More Actions” -&gt; “Virtual Device Manager”</w:t>
       </w:r>
     </w:p>
     <w:p>
@@ -1647,6 +1580,7 @@
       </w:pPr>
       <w:r>
         <w:rPr>
+          <w:noProof/>
           <w:lang w:val="en-US"/>
         </w:rPr>
         <w:drawing>
@@ -1802,6 +1736,7 @@
       </w:pPr>
       <w:r>
         <w:rPr>
+          <w:noProof/>
           <w:lang w:val="en-US"/>
         </w:rPr>
         <w:drawing>
@@ -1857,36 +1792,19 @@
           <w:lang w:val="en-US"/>
         </w:rPr>
         <w:lastRenderedPageBreak/>
-        <w:t xml:space="preserve">Sandwich icon -&gt; </w:t>
-      </w:r>
-      <w:r>
-        <w:rPr>
-          <w:lang w:val="en-US"/>
-        </w:rPr>
-        <w:t>Run</w:t>
-      </w:r>
-      <w:r>
-        <w:rPr>
-          <w:lang w:val="en-US"/>
-        </w:rPr>
-        <w:t xml:space="preserve"> -&gt; </w:t>
-      </w:r>
-      <w:r>
-        <w:rPr>
-          <w:lang w:val="en-US"/>
-        </w:rPr>
-        <w:t>Run ‘app’</w:t>
-      </w:r>
-    </w:p>
-    <w:p>
-      <w:pPr>
-        <w:pStyle w:val="ListParagraph"/>
-        <w:rPr>
-          <w:lang w:val="en-US"/>
-        </w:rPr>
-      </w:pPr>
-      <w:r>
-        <w:rPr>
+        <w:t>Sandwich icon -&gt; Run -&gt; Run ‘app’</w:t>
+      </w:r>
+    </w:p>
+    <w:p>
+      <w:pPr>
+        <w:pStyle w:val="ListParagraph"/>
+        <w:rPr>
+          <w:lang w:val="en-US"/>
+        </w:rPr>
+      </w:pPr>
+      <w:r>
+        <w:rPr>
+          <w:noProof/>
           <w:lang w:val="en-US"/>
         </w:rPr>
         <w:drawing>
@@ -1975,6 +1893,7 @@
       </w:pPr>
       <w:r>
         <w:rPr>
+          <w:noProof/>
           <w:lang w:val="en-US"/>
         </w:rPr>
         <w:drawing>
@@ -2217,6 +2136,7 @@
       </w:pPr>
       <w:r>
         <w:rPr>
+          <w:noProof/>
           <w:lang w:val="en-US"/>
         </w:rPr>
         <w:drawing>
@@ -2263,6 +2183,7 @@
       </w:r>
       <w:r>
         <w:rPr>
+          <w:noProof/>
           <w:lang w:val="en-US"/>
         </w:rPr>
         <w:drawing>

</xml_diff>